<commit_message>
main branch for production setup
</commit_message>
<xml_diff>
--- a/SKCE.Valuation.API/Examination.Services/bin/Release/net8.0/SyllabusDocumentTemplate/PG_Syllabustemplate.docx
+++ b/SKCE.Valuation.API/Examination.Services/bin/Release/net8.0/SyllabusDocumentTemplate/PG_Syllabustemplate.docx
@@ -21,9 +21,9 @@
         <w:tblLook w:val="04A0" w:firstRow="1" w:lastRow="0" w:firstColumn="1" w:lastColumn="0" w:noHBand="0" w:noVBand="1"/>
       </w:tblPr>
       <w:tblGrid>
-        <w:gridCol w:w="1402"/>
-        <w:gridCol w:w="6626"/>
-        <w:gridCol w:w="968"/>
+        <w:gridCol w:w="1443"/>
+        <w:gridCol w:w="6606"/>
+        <w:gridCol w:w="947"/>
       </w:tblGrid>
       <w:tr>
         <w:trPr>
@@ -45,16 +45,20 @@
             <w:pPr>
               <w:jc w:val="center"/>
               <w:rPr>
-                <w:rFonts w:eastAsia="Times New Roman"/>
+                <w:rFonts w:ascii="Arial" w:eastAsia="Times New Roman" w:hAnsi="Arial" w:cs="Arial"/>
+                <w:sz w:val="22"/>
+                <w:szCs w:val="22"/>
               </w:rPr>
             </w:pPr>
             <w:bookmarkStart w:id="0" w:name="CourseCode"/>
             <w:proofErr w:type="spellStart"/>
             <w:r>
               <w:rPr>
-                <w:rFonts w:eastAsia="Times New Roman"/>
+                <w:rFonts w:ascii="Arial" w:eastAsia="Times New Roman" w:hAnsi="Arial" w:cs="Arial"/>
                 <w:b/>
                 <w:bCs/>
+                <w:sz w:val="22"/>
+                <w:szCs w:val="22"/>
               </w:rPr>
               <w:t>CourseCode</w:t>
             </w:r>
@@ -78,23 +82,29 @@
             <w:pPr>
               <w:jc w:val="center"/>
               <w:rPr>
-                <w:rFonts w:eastAsia="Times New Roman"/>
+                <w:rFonts w:ascii="Arial" w:eastAsia="Times New Roman" w:hAnsi="Arial" w:cs="Arial"/>
+                <w:sz w:val="22"/>
+                <w:szCs w:val="22"/>
               </w:rPr>
             </w:pPr>
             <w:bookmarkStart w:id="1" w:name="CourseName"/>
             <w:proofErr w:type="spellStart"/>
             <w:r>
               <w:rPr>
-                <w:rFonts w:eastAsia="Times New Roman"/>
+                <w:rFonts w:ascii="Arial" w:eastAsia="Times New Roman" w:hAnsi="Arial" w:cs="Arial"/>
                 <w:b/>
                 <w:bCs/>
+                <w:sz w:val="22"/>
+                <w:szCs w:val="22"/>
               </w:rPr>
               <w:t>CourseName</w:t>
             </w:r>
             <w:proofErr w:type="spellEnd"/>
             <w:r>
               <w:rPr>
-                <w:rFonts w:eastAsia="Times New Roman"/>
+                <w:rFonts w:ascii="Arial" w:eastAsia="Times New Roman" w:hAnsi="Arial" w:cs="Arial"/>
+                <w:sz w:val="22"/>
+                <w:szCs w:val="22"/>
               </w:rPr>
               <w:t xml:space="preserve"> </w:t>
             </w:r>
@@ -117,15 +127,19 @@
             <w:pPr>
               <w:jc w:val="center"/>
               <w:rPr>
-                <w:rFonts w:eastAsia="Times New Roman"/>
+                <w:rFonts w:ascii="Arial" w:eastAsia="Times New Roman" w:hAnsi="Arial" w:cs="Arial"/>
+                <w:sz w:val="22"/>
+                <w:szCs w:val="22"/>
               </w:rPr>
             </w:pPr>
             <w:bookmarkStart w:id="2" w:name="LTPC"/>
             <w:r>
               <w:rPr>
-                <w:rFonts w:eastAsia="Times New Roman"/>
+                <w:rFonts w:ascii="Arial" w:eastAsia="Times New Roman" w:hAnsi="Arial" w:cs="Arial"/>
                 <w:b/>
                 <w:bCs/>
+                <w:sz w:val="22"/>
+                <w:szCs w:val="22"/>
               </w:rPr>
               <w:t>LTPC</w:t>
             </w:r>
@@ -162,20 +176,14 @@
               </w:pBdr>
               <w:spacing w:line="240" w:lineRule="auto"/>
               <w:rPr>
-                <w:rFonts w:ascii="Times New Roman" w:hAnsi="Times New Roman" w:cs="Times New Roman"/>
                 <w:bCs/>
-                <w:sz w:val="24"/>
-                <w:szCs w:val="24"/>
               </w:rPr>
             </w:pPr>
             <w:bookmarkStart w:id="3" w:name="CourseDescription"/>
             <w:proofErr w:type="spellStart"/>
             <w:r>
               <w:rPr>
-                <w:rFonts w:ascii="Times New Roman" w:hAnsi="Times New Roman" w:cs="Times New Roman"/>
                 <w:bCs/>
-                <w:sz w:val="24"/>
-                <w:szCs w:val="24"/>
               </w:rPr>
               <w:t>CourseDescription</w:t>
             </w:r>
@@ -213,16 +221,10 @@
                 <w:between w:val="nil"/>
               </w:pBdr>
               <w:spacing w:line="240" w:lineRule="auto"/>
-              <w:rPr>
-                <w:sz w:val="24"/>
-                <w:szCs w:val="24"/>
-              </w:rPr>
             </w:pPr>
             <w:r>
               <w:rPr>
                 <w:b/>
-                <w:sz w:val="24"/>
-                <w:szCs w:val="24"/>
               </w:rPr>
               <w:t>COURSE OBJECTIVES</w:t>
             </w:r>
@@ -263,12 +265,16 @@
             <w:pPr>
               <w:jc w:val="center"/>
               <w:rPr>
-                <w:rFonts w:eastAsia="Times New Roman"/>
-              </w:rPr>
-            </w:pPr>
-            <w:r>
-              <w:rPr>
-                <w:rFonts w:eastAsia="Times New Roman"/>
+                <w:rFonts w:ascii="Arial" w:eastAsia="Times New Roman" w:hAnsi="Arial" w:cs="Arial"/>
+                <w:sz w:val="22"/>
+                <w:szCs w:val="22"/>
+              </w:rPr>
+            </w:pPr>
+            <w:r>
+              <w:rPr>
+                <w:rFonts w:ascii="Arial" w:eastAsia="Times New Roman" w:hAnsi="Arial" w:cs="Arial"/>
+                <w:sz w:val="22"/>
+                <w:szCs w:val="22"/>
               </w:rPr>
               <w:t>1</w:t>
             </w:r>
@@ -290,13 +296,17 @@
           <w:p>
             <w:pPr>
               <w:rPr>
-                <w:rFonts w:eastAsia="Times New Roman"/>
+                <w:rFonts w:ascii="Arial" w:eastAsia="Times New Roman" w:hAnsi="Arial" w:cs="Arial"/>
+                <w:sz w:val="22"/>
+                <w:szCs w:val="22"/>
               </w:rPr>
             </w:pPr>
             <w:bookmarkStart w:id="4" w:name="CourseObjectives1"/>
             <w:r>
               <w:rPr>
-                <w:rFonts w:eastAsia="Times New Roman"/>
+                <w:rFonts w:ascii="Arial" w:eastAsia="Times New Roman" w:hAnsi="Arial" w:cs="Arial"/>
+                <w:sz w:val="22"/>
+                <w:szCs w:val="22"/>
               </w:rPr>
               <w:t>CourseObjectives1</w:t>
             </w:r>
@@ -324,12 +334,16 @@
             <w:pPr>
               <w:jc w:val="center"/>
               <w:rPr>
-                <w:rFonts w:eastAsia="Times New Roman"/>
-              </w:rPr>
-            </w:pPr>
-            <w:r>
-              <w:rPr>
-                <w:rFonts w:eastAsia="Times New Roman"/>
+                <w:rFonts w:ascii="Arial" w:eastAsia="Times New Roman" w:hAnsi="Arial" w:cs="Arial"/>
+                <w:sz w:val="22"/>
+                <w:szCs w:val="22"/>
+              </w:rPr>
+            </w:pPr>
+            <w:r>
+              <w:rPr>
+                <w:rFonts w:ascii="Arial" w:eastAsia="Times New Roman" w:hAnsi="Arial" w:cs="Arial"/>
+                <w:sz w:val="22"/>
+                <w:szCs w:val="22"/>
               </w:rPr>
               <w:t>2</w:t>
             </w:r>
@@ -351,13 +365,17 @@
           <w:p>
             <w:pPr>
               <w:rPr>
-                <w:rFonts w:eastAsia="Times New Roman"/>
+                <w:rFonts w:ascii="Arial" w:eastAsia="Times New Roman" w:hAnsi="Arial" w:cs="Arial"/>
+                <w:sz w:val="22"/>
+                <w:szCs w:val="22"/>
               </w:rPr>
             </w:pPr>
             <w:bookmarkStart w:id="5" w:name="CourseObjectives2"/>
             <w:r>
               <w:rPr>
-                <w:rFonts w:eastAsia="Times New Roman"/>
+                <w:rFonts w:ascii="Arial" w:eastAsia="Times New Roman" w:hAnsi="Arial" w:cs="Arial"/>
+                <w:sz w:val="22"/>
+                <w:szCs w:val="22"/>
               </w:rPr>
               <w:t>CourseObjectives2</w:t>
             </w:r>
@@ -385,12 +403,16 @@
             <w:pPr>
               <w:jc w:val="center"/>
               <w:rPr>
-                <w:rFonts w:eastAsia="Times New Roman"/>
-              </w:rPr>
-            </w:pPr>
-            <w:r>
-              <w:rPr>
-                <w:rFonts w:eastAsia="Times New Roman"/>
+                <w:rFonts w:ascii="Arial" w:eastAsia="Times New Roman" w:hAnsi="Arial" w:cs="Arial"/>
+                <w:sz w:val="22"/>
+                <w:szCs w:val="22"/>
+              </w:rPr>
+            </w:pPr>
+            <w:r>
+              <w:rPr>
+                <w:rFonts w:ascii="Arial" w:eastAsia="Times New Roman" w:hAnsi="Arial" w:cs="Arial"/>
+                <w:sz w:val="22"/>
+                <w:szCs w:val="22"/>
               </w:rPr>
               <w:t>3</w:t>
             </w:r>
@@ -412,13 +434,17 @@
           <w:p>
             <w:pPr>
               <w:rPr>
-                <w:rFonts w:eastAsia="Times New Roman"/>
+                <w:rFonts w:ascii="Arial" w:eastAsia="Times New Roman" w:hAnsi="Arial" w:cs="Arial"/>
+                <w:sz w:val="22"/>
+                <w:szCs w:val="22"/>
               </w:rPr>
             </w:pPr>
             <w:bookmarkStart w:id="6" w:name="CourseObjectives3"/>
             <w:r>
               <w:rPr>
-                <w:rFonts w:eastAsia="Times New Roman"/>
+                <w:rFonts w:ascii="Arial" w:eastAsia="Times New Roman" w:hAnsi="Arial" w:cs="Arial"/>
+                <w:sz w:val="22"/>
+                <w:szCs w:val="22"/>
               </w:rPr>
               <w:t>CourseObjectives3</w:t>
             </w:r>
@@ -446,12 +472,16 @@
             <w:pPr>
               <w:jc w:val="center"/>
               <w:rPr>
-                <w:rFonts w:eastAsia="Times New Roman"/>
-              </w:rPr>
-            </w:pPr>
-            <w:r>
-              <w:rPr>
-                <w:rFonts w:eastAsia="Times New Roman"/>
+                <w:rFonts w:ascii="Arial" w:eastAsia="Times New Roman" w:hAnsi="Arial" w:cs="Arial"/>
+                <w:sz w:val="22"/>
+                <w:szCs w:val="22"/>
+              </w:rPr>
+            </w:pPr>
+            <w:r>
+              <w:rPr>
+                <w:rFonts w:ascii="Arial" w:eastAsia="Times New Roman" w:hAnsi="Arial" w:cs="Arial"/>
+                <w:sz w:val="22"/>
+                <w:szCs w:val="22"/>
               </w:rPr>
               <w:t>4</w:t>
             </w:r>
@@ -473,13 +503,17 @@
           <w:p>
             <w:pPr>
               <w:rPr>
-                <w:rFonts w:eastAsia="Times New Roman"/>
+                <w:rFonts w:ascii="Arial" w:eastAsia="Times New Roman" w:hAnsi="Arial" w:cs="Arial"/>
+                <w:sz w:val="22"/>
+                <w:szCs w:val="22"/>
               </w:rPr>
             </w:pPr>
             <w:bookmarkStart w:id="7" w:name="CourseObjectives4"/>
             <w:r>
               <w:rPr>
-                <w:rFonts w:eastAsia="Times New Roman"/>
+                <w:rFonts w:ascii="Arial" w:eastAsia="Times New Roman" w:hAnsi="Arial" w:cs="Arial"/>
+                <w:sz w:val="22"/>
+                <w:szCs w:val="22"/>
               </w:rPr>
               <w:t>CourseObjectives4</w:t>
             </w:r>
@@ -507,12 +541,16 @@
             <w:pPr>
               <w:jc w:val="center"/>
               <w:rPr>
-                <w:rFonts w:eastAsia="Times New Roman"/>
-              </w:rPr>
-            </w:pPr>
-            <w:r>
-              <w:rPr>
-                <w:rFonts w:eastAsia="Times New Roman"/>
+                <w:rFonts w:ascii="Arial" w:eastAsia="Times New Roman" w:hAnsi="Arial" w:cs="Arial"/>
+                <w:sz w:val="22"/>
+                <w:szCs w:val="22"/>
+              </w:rPr>
+            </w:pPr>
+            <w:r>
+              <w:rPr>
+                <w:rFonts w:ascii="Arial" w:eastAsia="Times New Roman" w:hAnsi="Arial" w:cs="Arial"/>
+                <w:sz w:val="22"/>
+                <w:szCs w:val="22"/>
               </w:rPr>
               <w:t>5</w:t>
             </w:r>
@@ -534,13 +572,17 @@
           <w:p>
             <w:pPr>
               <w:rPr>
-                <w:rFonts w:eastAsia="Times New Roman"/>
+                <w:rFonts w:ascii="Arial" w:eastAsia="Times New Roman" w:hAnsi="Arial" w:cs="Arial"/>
+                <w:sz w:val="22"/>
+                <w:szCs w:val="22"/>
               </w:rPr>
             </w:pPr>
             <w:bookmarkStart w:id="8" w:name="CourseObjectives5"/>
             <w:r>
               <w:rPr>
-                <w:rFonts w:eastAsia="Times New Roman"/>
+                <w:rFonts w:ascii="Arial" w:eastAsia="Times New Roman" w:hAnsi="Arial" w:cs="Arial"/>
+                <w:sz w:val="22"/>
+                <w:szCs w:val="22"/>
               </w:rPr>
               <w:t>CourseObjectives5</w:t>
             </w:r>
@@ -552,8 +594,10 @@
     <w:p>
       <w:pPr>
         <w:rPr>
-          <w:rFonts w:eastAsia="Times New Roman"/>
+          <w:rFonts w:ascii="Arial" w:eastAsia="Times New Roman" w:hAnsi="Arial" w:cs="Arial"/>
           <w:vanish/>
+          <w:sz w:val="22"/>
+          <w:szCs w:val="22"/>
         </w:rPr>
       </w:pPr>
     </w:p>
@@ -576,11 +620,11 @@
         <w:tblLook w:val="04A0" w:firstRow="1" w:lastRow="0" w:firstColumn="1" w:lastColumn="0" w:noHBand="0" w:noVBand="1"/>
       </w:tblPr>
       <w:tblGrid>
-        <w:gridCol w:w="1502"/>
-        <w:gridCol w:w="913"/>
-        <w:gridCol w:w="4566"/>
-        <w:gridCol w:w="864"/>
-        <w:gridCol w:w="1151"/>
+        <w:gridCol w:w="1552"/>
+        <w:gridCol w:w="944"/>
+        <w:gridCol w:w="4482"/>
+        <w:gridCol w:w="865"/>
+        <w:gridCol w:w="1153"/>
       </w:tblGrid>
       <w:tr>
         <w:trPr>
@@ -602,35 +646,45 @@
           <w:p>
             <w:pPr>
               <w:rPr>
-                <w:rFonts w:eastAsia="Times New Roman"/>
-              </w:rPr>
-            </w:pPr>
-            <w:r>
-              <w:rPr>
-                <w:rFonts w:eastAsia="Times New Roman"/>
+                <w:rFonts w:ascii="Arial" w:eastAsia="Times New Roman" w:hAnsi="Arial" w:cs="Arial"/>
+                <w:sz w:val="22"/>
+                <w:szCs w:val="22"/>
+              </w:rPr>
+            </w:pPr>
+            <w:r>
+              <w:rPr>
+                <w:rFonts w:ascii="Arial" w:eastAsia="Times New Roman" w:hAnsi="Arial" w:cs="Arial"/>
                 <w:b/>
                 <w:bCs/>
+                <w:sz w:val="22"/>
+                <w:szCs w:val="22"/>
               </w:rPr>
               <w:t xml:space="preserve">MODULE </w:t>
             </w:r>
             <w:r>
               <w:rPr>
-                <w:rFonts w:eastAsia="Times New Roman"/>
+                <w:rFonts w:ascii="Arial" w:eastAsia="Times New Roman" w:hAnsi="Arial" w:cs="Arial"/>
                 <w:b/>
                 <w:bCs/>
+                <w:sz w:val="22"/>
+                <w:szCs w:val="22"/>
               </w:rPr>
               <w:t xml:space="preserve">1: </w:t>
             </w:r>
             <w:r>
               <w:rPr>
-                <w:rFonts w:eastAsia="Times New Roman"/>
+                <w:rFonts w:ascii="Arial" w:eastAsia="Times New Roman" w:hAnsi="Arial" w:cs="Arial"/>
+                <w:sz w:val="22"/>
+                <w:szCs w:val="22"/>
               </w:rPr>
               <w:br/>
             </w:r>
             <w:bookmarkStart w:id="9" w:name="CourseModule1"/>
             <w:r>
               <w:rPr>
-                <w:rFonts w:eastAsia="Times New Roman"/>
+                <w:rFonts w:ascii="Arial" w:eastAsia="Times New Roman" w:hAnsi="Arial" w:cs="Arial"/>
+                <w:sz w:val="22"/>
+                <w:szCs w:val="22"/>
               </w:rPr>
               <w:t>CourseModule1</w:t>
             </w:r>
@@ -654,24 +708,30 @@
             <w:pPr>
               <w:jc w:val="center"/>
               <w:rPr>
-                <w:rFonts w:eastAsia="Times New Roman"/>
+                <w:rFonts w:ascii="Arial" w:eastAsia="Times New Roman" w:hAnsi="Arial" w:cs="Arial"/>
+                <w:sz w:val="22"/>
+                <w:szCs w:val="22"/>
               </w:rPr>
             </w:pPr>
             <w:bookmarkStart w:id="10" w:name="CourseHours1"/>
             <w:r>
               <w:rPr>
-                <w:rFonts w:eastAsia="Times New Roman"/>
+                <w:rFonts w:ascii="Arial" w:eastAsia="Times New Roman" w:hAnsi="Arial" w:cs="Arial"/>
                 <w:b/>
                 <w:bCs/>
+                <w:sz w:val="22"/>
+                <w:szCs w:val="22"/>
               </w:rPr>
               <w:t>CourseHours1</w:t>
             </w:r>
             <w:bookmarkEnd w:id="10"/>
             <w:r>
               <w:rPr>
-                <w:rFonts w:eastAsia="Times New Roman"/>
+                <w:rFonts w:ascii="Arial" w:eastAsia="Times New Roman" w:hAnsi="Arial" w:cs="Arial"/>
                 <w:b/>
                 <w:bCs/>
+                <w:sz w:val="22"/>
+                <w:szCs w:val="22"/>
               </w:rPr>
               <w:t>Hrs</w:t>
             </w:r>
@@ -699,13 +759,17 @@
             <w:pPr>
               <w:jc w:val="both"/>
               <w:rPr>
-                <w:rFonts w:eastAsia="Times New Roman"/>
+                <w:rFonts w:ascii="Arial" w:eastAsia="Times New Roman" w:hAnsi="Arial" w:cs="Arial"/>
+                <w:sz w:val="22"/>
+                <w:szCs w:val="22"/>
               </w:rPr>
             </w:pPr>
             <w:bookmarkStart w:id="11" w:name="CourseContent1"/>
             <w:r>
               <w:rPr>
-                <w:rFonts w:eastAsia="Times New Roman"/>
+                <w:rFonts w:ascii="Arial" w:eastAsia="Times New Roman" w:hAnsi="Arial" w:cs="Arial"/>
+                <w:sz w:val="22"/>
+                <w:szCs w:val="22"/>
               </w:rPr>
               <w:t>CourseContent1</w:t>
             </w:r>
@@ -733,35 +797,45 @@
           <w:p>
             <w:pPr>
               <w:rPr>
-                <w:rFonts w:eastAsia="Times New Roman"/>
-              </w:rPr>
-            </w:pPr>
-            <w:r>
-              <w:rPr>
-                <w:rFonts w:eastAsia="Times New Roman"/>
+                <w:rFonts w:ascii="Arial" w:eastAsia="Times New Roman" w:hAnsi="Arial" w:cs="Arial"/>
+                <w:sz w:val="22"/>
+                <w:szCs w:val="22"/>
+              </w:rPr>
+            </w:pPr>
+            <w:r>
+              <w:rPr>
+                <w:rFonts w:ascii="Arial" w:eastAsia="Times New Roman" w:hAnsi="Arial" w:cs="Arial"/>
                 <w:b/>
                 <w:bCs/>
+                <w:sz w:val="22"/>
+                <w:szCs w:val="22"/>
               </w:rPr>
               <w:t xml:space="preserve">MODULE </w:t>
             </w:r>
             <w:r>
               <w:rPr>
-                <w:rFonts w:eastAsia="Times New Roman"/>
+                <w:rFonts w:ascii="Arial" w:eastAsia="Times New Roman" w:hAnsi="Arial" w:cs="Arial"/>
                 <w:b/>
                 <w:bCs/>
+                <w:sz w:val="22"/>
+                <w:szCs w:val="22"/>
               </w:rPr>
               <w:t xml:space="preserve">2: </w:t>
             </w:r>
             <w:r>
               <w:rPr>
-                <w:rFonts w:eastAsia="Times New Roman"/>
+                <w:rFonts w:ascii="Arial" w:eastAsia="Times New Roman" w:hAnsi="Arial" w:cs="Arial"/>
+                <w:sz w:val="22"/>
+                <w:szCs w:val="22"/>
               </w:rPr>
               <w:br/>
             </w:r>
             <w:bookmarkStart w:id="12" w:name="CourseModule2"/>
             <w:r>
               <w:rPr>
-                <w:rFonts w:eastAsia="Times New Roman"/>
+                <w:rFonts w:ascii="Arial" w:eastAsia="Times New Roman" w:hAnsi="Arial" w:cs="Arial"/>
+                <w:sz w:val="22"/>
+                <w:szCs w:val="22"/>
               </w:rPr>
               <w:t>CourseModule2</w:t>
             </w:r>
@@ -785,24 +859,30 @@
             <w:pPr>
               <w:jc w:val="center"/>
               <w:rPr>
-                <w:rFonts w:eastAsia="Times New Roman"/>
+                <w:rFonts w:ascii="Arial" w:eastAsia="Times New Roman" w:hAnsi="Arial" w:cs="Arial"/>
+                <w:sz w:val="22"/>
+                <w:szCs w:val="22"/>
               </w:rPr>
             </w:pPr>
             <w:bookmarkStart w:id="13" w:name="CourseHours2"/>
             <w:r>
               <w:rPr>
-                <w:rFonts w:eastAsia="Times New Roman"/>
+                <w:rFonts w:ascii="Arial" w:eastAsia="Times New Roman" w:hAnsi="Arial" w:cs="Arial"/>
                 <w:b/>
                 <w:bCs/>
+                <w:sz w:val="22"/>
+                <w:szCs w:val="22"/>
               </w:rPr>
               <w:t>CourseHours2</w:t>
             </w:r>
             <w:bookmarkEnd w:id="13"/>
             <w:r>
               <w:rPr>
-                <w:rFonts w:eastAsia="Times New Roman"/>
+                <w:rFonts w:ascii="Arial" w:eastAsia="Times New Roman" w:hAnsi="Arial" w:cs="Arial"/>
                 <w:b/>
                 <w:bCs/>
+                <w:sz w:val="22"/>
+                <w:szCs w:val="22"/>
               </w:rPr>
               <w:t>Hrs</w:t>
             </w:r>
@@ -830,15 +910,21 @@
             <w:pPr>
               <w:jc w:val="both"/>
               <w:rPr>
-                <w:rFonts w:eastAsia="Times New Roman"/>
-              </w:rPr>
-            </w:pPr>
-            <w:r>
-              <w:rPr>
-                <w:rFonts w:eastAsia="Times New Roman"/>
+                <w:rFonts w:ascii="Arial" w:eastAsia="Times New Roman" w:hAnsi="Arial" w:cs="Arial"/>
+                <w:sz w:val="22"/>
+                <w:szCs w:val="22"/>
+              </w:rPr>
+            </w:pPr>
+            <w:bookmarkStart w:id="14" w:name="CourseContent2"/>
+            <w:r>
+              <w:rPr>
+                <w:rFonts w:ascii="Arial" w:eastAsia="Times New Roman" w:hAnsi="Arial" w:cs="Arial"/>
+                <w:sz w:val="22"/>
+                <w:szCs w:val="22"/>
               </w:rPr>
               <w:t>CourseContent2</w:t>
             </w:r>
+            <w:bookmarkEnd w:id="14"/>
           </w:p>
         </w:tc>
       </w:tr>
@@ -862,39 +948,49 @@
           <w:p>
             <w:pPr>
               <w:rPr>
-                <w:rFonts w:eastAsia="Times New Roman"/>
-              </w:rPr>
-            </w:pPr>
-            <w:r>
-              <w:rPr>
-                <w:rFonts w:eastAsia="Times New Roman"/>
+                <w:rFonts w:ascii="Arial" w:eastAsia="Times New Roman" w:hAnsi="Arial" w:cs="Arial"/>
+                <w:sz w:val="22"/>
+                <w:szCs w:val="22"/>
+              </w:rPr>
+            </w:pPr>
+            <w:r>
+              <w:rPr>
+                <w:rFonts w:ascii="Arial" w:eastAsia="Times New Roman" w:hAnsi="Arial" w:cs="Arial"/>
                 <w:b/>
                 <w:bCs/>
+                <w:sz w:val="22"/>
+                <w:szCs w:val="22"/>
               </w:rPr>
               <w:t xml:space="preserve">MODULE </w:t>
             </w:r>
             <w:r>
               <w:rPr>
-                <w:rFonts w:eastAsia="Times New Roman"/>
+                <w:rFonts w:ascii="Arial" w:eastAsia="Times New Roman" w:hAnsi="Arial" w:cs="Arial"/>
                 <w:b/>
                 <w:bCs/>
+                <w:sz w:val="22"/>
+                <w:szCs w:val="22"/>
               </w:rPr>
               <w:t xml:space="preserve">3: </w:t>
             </w:r>
             <w:r>
               <w:rPr>
-                <w:rFonts w:eastAsia="Times New Roman"/>
+                <w:rFonts w:ascii="Arial" w:eastAsia="Times New Roman" w:hAnsi="Arial" w:cs="Arial"/>
+                <w:sz w:val="22"/>
+                <w:szCs w:val="22"/>
               </w:rPr>
               <w:br/>
             </w:r>
-            <w:bookmarkStart w:id="14" w:name="CourseModule3"/>
-            <w:r>
-              <w:rPr>
-                <w:rFonts w:eastAsia="Times New Roman"/>
+            <w:bookmarkStart w:id="15" w:name="CourseModule3"/>
+            <w:r>
+              <w:rPr>
+                <w:rFonts w:ascii="Arial" w:eastAsia="Times New Roman" w:hAnsi="Arial" w:cs="Arial"/>
+                <w:sz w:val="22"/>
+                <w:szCs w:val="22"/>
               </w:rPr>
               <w:t>CourseModule3</w:t>
             </w:r>
-            <w:bookmarkEnd w:id="14"/>
+            <w:bookmarkEnd w:id="15"/>
           </w:p>
         </w:tc>
         <w:tc>
@@ -914,24 +1010,30 @@
             <w:pPr>
               <w:jc w:val="center"/>
               <w:rPr>
-                <w:rFonts w:eastAsia="Times New Roman"/>
-              </w:rPr>
-            </w:pPr>
-            <w:bookmarkStart w:id="15" w:name="CourseHours3"/>
-            <w:r>
-              <w:rPr>
-                <w:rFonts w:eastAsia="Times New Roman"/>
+                <w:rFonts w:ascii="Arial" w:eastAsia="Times New Roman" w:hAnsi="Arial" w:cs="Arial"/>
+                <w:sz w:val="22"/>
+                <w:szCs w:val="22"/>
+              </w:rPr>
+            </w:pPr>
+            <w:bookmarkStart w:id="16" w:name="CourseHours3"/>
+            <w:r>
+              <w:rPr>
+                <w:rFonts w:ascii="Arial" w:eastAsia="Times New Roman" w:hAnsi="Arial" w:cs="Arial"/>
                 <w:b/>
                 <w:bCs/>
+                <w:sz w:val="22"/>
+                <w:szCs w:val="22"/>
               </w:rPr>
               <w:t>CourseHours3</w:t>
             </w:r>
-            <w:bookmarkEnd w:id="15"/>
-            <w:r>
-              <w:rPr>
-                <w:rFonts w:eastAsia="Times New Roman"/>
+            <w:bookmarkEnd w:id="16"/>
+            <w:r>
+              <w:rPr>
+                <w:rFonts w:ascii="Arial" w:eastAsia="Times New Roman" w:hAnsi="Arial" w:cs="Arial"/>
                 <w:b/>
                 <w:bCs/>
+                <w:sz w:val="22"/>
+                <w:szCs w:val="22"/>
               </w:rPr>
               <w:t>Hrs</w:t>
             </w:r>
@@ -959,17 +1061,21 @@
             <w:pPr>
               <w:jc w:val="both"/>
               <w:rPr>
-                <w:rFonts w:eastAsia="Times New Roman"/>
-              </w:rPr>
-            </w:pPr>
-            <w:bookmarkStart w:id="16" w:name="CourseContent3"/>
-            <w:r>
-              <w:rPr>
-                <w:rFonts w:eastAsia="Times New Roman"/>
+                <w:rFonts w:ascii="Arial" w:eastAsia="Times New Roman" w:hAnsi="Arial" w:cs="Arial"/>
+                <w:sz w:val="22"/>
+                <w:szCs w:val="22"/>
+              </w:rPr>
+            </w:pPr>
+            <w:bookmarkStart w:id="17" w:name="CourseContent3"/>
+            <w:r>
+              <w:rPr>
+                <w:rFonts w:ascii="Arial" w:eastAsia="Times New Roman" w:hAnsi="Arial" w:cs="Arial"/>
+                <w:sz w:val="22"/>
+                <w:szCs w:val="22"/>
               </w:rPr>
               <w:t>CourseContent3</w:t>
             </w:r>
-            <w:bookmarkEnd w:id="16"/>
+            <w:bookmarkEnd w:id="17"/>
           </w:p>
         </w:tc>
       </w:tr>
@@ -993,39 +1099,49 @@
           <w:p>
             <w:pPr>
               <w:rPr>
-                <w:rFonts w:eastAsia="Times New Roman"/>
-              </w:rPr>
-            </w:pPr>
-            <w:r>
-              <w:rPr>
-                <w:rFonts w:eastAsia="Times New Roman"/>
+                <w:rFonts w:ascii="Arial" w:eastAsia="Times New Roman" w:hAnsi="Arial" w:cs="Arial"/>
+                <w:sz w:val="22"/>
+                <w:szCs w:val="22"/>
+              </w:rPr>
+            </w:pPr>
+            <w:r>
+              <w:rPr>
+                <w:rFonts w:ascii="Arial" w:eastAsia="Times New Roman" w:hAnsi="Arial" w:cs="Arial"/>
                 <w:b/>
                 <w:bCs/>
+                <w:sz w:val="22"/>
+                <w:szCs w:val="22"/>
               </w:rPr>
               <w:t xml:space="preserve">MODULE </w:t>
             </w:r>
             <w:r>
               <w:rPr>
-                <w:rFonts w:eastAsia="Times New Roman"/>
+                <w:rFonts w:ascii="Arial" w:eastAsia="Times New Roman" w:hAnsi="Arial" w:cs="Arial"/>
                 <w:b/>
                 <w:bCs/>
+                <w:sz w:val="22"/>
+                <w:szCs w:val="22"/>
               </w:rPr>
               <w:t xml:space="preserve">4: </w:t>
             </w:r>
             <w:r>
               <w:rPr>
-                <w:rFonts w:eastAsia="Times New Roman"/>
+                <w:rFonts w:ascii="Arial" w:eastAsia="Times New Roman" w:hAnsi="Arial" w:cs="Arial"/>
+                <w:sz w:val="22"/>
+                <w:szCs w:val="22"/>
               </w:rPr>
               <w:br/>
             </w:r>
-            <w:bookmarkStart w:id="17" w:name="CourseModule4"/>
-            <w:r>
-              <w:rPr>
-                <w:rFonts w:eastAsia="Times New Roman"/>
+            <w:bookmarkStart w:id="18" w:name="CourseModule4"/>
+            <w:r>
+              <w:rPr>
+                <w:rFonts w:ascii="Arial" w:eastAsia="Times New Roman" w:hAnsi="Arial" w:cs="Arial"/>
+                <w:sz w:val="22"/>
+                <w:szCs w:val="22"/>
               </w:rPr>
               <w:t>CourseModule4</w:t>
             </w:r>
-            <w:bookmarkEnd w:id="17"/>
+            <w:bookmarkEnd w:id="18"/>
           </w:p>
         </w:tc>
         <w:tc>
@@ -1045,24 +1161,30 @@
             <w:pPr>
               <w:jc w:val="center"/>
               <w:rPr>
-                <w:rFonts w:eastAsia="Times New Roman"/>
-              </w:rPr>
-            </w:pPr>
-            <w:bookmarkStart w:id="18" w:name="CourseHours4"/>
-            <w:r>
-              <w:rPr>
-                <w:rFonts w:eastAsia="Times New Roman"/>
+                <w:rFonts w:ascii="Arial" w:eastAsia="Times New Roman" w:hAnsi="Arial" w:cs="Arial"/>
+                <w:sz w:val="22"/>
+                <w:szCs w:val="22"/>
+              </w:rPr>
+            </w:pPr>
+            <w:bookmarkStart w:id="19" w:name="CourseHours4"/>
+            <w:r>
+              <w:rPr>
+                <w:rFonts w:ascii="Arial" w:eastAsia="Times New Roman" w:hAnsi="Arial" w:cs="Arial"/>
                 <w:b/>
                 <w:bCs/>
+                <w:sz w:val="22"/>
+                <w:szCs w:val="22"/>
               </w:rPr>
               <w:t>CourseHours4</w:t>
             </w:r>
-            <w:bookmarkEnd w:id="18"/>
-            <w:r>
-              <w:rPr>
-                <w:rFonts w:eastAsia="Times New Roman"/>
+            <w:bookmarkEnd w:id="19"/>
+            <w:r>
+              <w:rPr>
+                <w:rFonts w:ascii="Arial" w:eastAsia="Times New Roman" w:hAnsi="Arial" w:cs="Arial"/>
                 <w:b/>
                 <w:bCs/>
+                <w:sz w:val="22"/>
+                <w:szCs w:val="22"/>
               </w:rPr>
               <w:t>Hrs</w:t>
             </w:r>
@@ -1090,17 +1212,21 @@
             <w:pPr>
               <w:jc w:val="both"/>
               <w:rPr>
-                <w:rFonts w:eastAsia="Times New Roman"/>
-              </w:rPr>
-            </w:pPr>
-            <w:bookmarkStart w:id="19" w:name="CourseContent4"/>
-            <w:r>
-              <w:rPr>
-                <w:rFonts w:eastAsia="Times New Roman"/>
+                <w:rFonts w:ascii="Arial" w:eastAsia="Times New Roman" w:hAnsi="Arial" w:cs="Arial"/>
+                <w:sz w:val="22"/>
+                <w:szCs w:val="22"/>
+              </w:rPr>
+            </w:pPr>
+            <w:bookmarkStart w:id="20" w:name="CourseContent4"/>
+            <w:r>
+              <w:rPr>
+                <w:rFonts w:ascii="Arial" w:eastAsia="Times New Roman" w:hAnsi="Arial" w:cs="Arial"/>
+                <w:sz w:val="22"/>
+                <w:szCs w:val="22"/>
               </w:rPr>
               <w:t>CourseContent4</w:t>
             </w:r>
-            <w:bookmarkEnd w:id="19"/>
+            <w:bookmarkEnd w:id="20"/>
           </w:p>
         </w:tc>
       </w:tr>
@@ -1124,39 +1250,49 @@
           <w:p>
             <w:pPr>
               <w:rPr>
-                <w:rFonts w:eastAsia="Times New Roman"/>
-              </w:rPr>
-            </w:pPr>
-            <w:r>
-              <w:rPr>
-                <w:rFonts w:eastAsia="Times New Roman"/>
+                <w:rFonts w:ascii="Arial" w:eastAsia="Times New Roman" w:hAnsi="Arial" w:cs="Arial"/>
+                <w:sz w:val="22"/>
+                <w:szCs w:val="22"/>
+              </w:rPr>
+            </w:pPr>
+            <w:r>
+              <w:rPr>
+                <w:rFonts w:ascii="Arial" w:eastAsia="Times New Roman" w:hAnsi="Arial" w:cs="Arial"/>
                 <w:b/>
                 <w:bCs/>
+                <w:sz w:val="22"/>
+                <w:szCs w:val="22"/>
               </w:rPr>
               <w:t xml:space="preserve">MODULE </w:t>
             </w:r>
             <w:r>
               <w:rPr>
-                <w:rFonts w:eastAsia="Times New Roman"/>
+                <w:rFonts w:ascii="Arial" w:eastAsia="Times New Roman" w:hAnsi="Arial" w:cs="Arial"/>
                 <w:b/>
                 <w:bCs/>
+                <w:sz w:val="22"/>
+                <w:szCs w:val="22"/>
               </w:rPr>
               <w:t xml:space="preserve">5: </w:t>
             </w:r>
             <w:r>
               <w:rPr>
-                <w:rFonts w:eastAsia="Times New Roman"/>
+                <w:rFonts w:ascii="Arial" w:eastAsia="Times New Roman" w:hAnsi="Arial" w:cs="Arial"/>
+                <w:sz w:val="22"/>
+                <w:szCs w:val="22"/>
               </w:rPr>
               <w:br/>
             </w:r>
-            <w:bookmarkStart w:id="20" w:name="CourseModule5"/>
-            <w:r>
-              <w:rPr>
-                <w:rFonts w:eastAsia="Times New Roman"/>
+            <w:bookmarkStart w:id="21" w:name="CourseModule5"/>
+            <w:r>
+              <w:rPr>
+                <w:rFonts w:ascii="Arial" w:eastAsia="Times New Roman" w:hAnsi="Arial" w:cs="Arial"/>
+                <w:sz w:val="22"/>
+                <w:szCs w:val="22"/>
               </w:rPr>
               <w:t>CourseModule5</w:t>
             </w:r>
-            <w:bookmarkEnd w:id="20"/>
+            <w:bookmarkEnd w:id="21"/>
           </w:p>
         </w:tc>
         <w:tc>
@@ -1176,24 +1312,30 @@
             <w:pPr>
               <w:jc w:val="center"/>
               <w:rPr>
-                <w:rFonts w:eastAsia="Times New Roman"/>
-              </w:rPr>
-            </w:pPr>
-            <w:bookmarkStart w:id="21" w:name="CourseHours5"/>
-            <w:r>
-              <w:rPr>
-                <w:rFonts w:eastAsia="Times New Roman"/>
+                <w:rFonts w:ascii="Arial" w:eastAsia="Times New Roman" w:hAnsi="Arial" w:cs="Arial"/>
+                <w:sz w:val="22"/>
+                <w:szCs w:val="22"/>
+              </w:rPr>
+            </w:pPr>
+            <w:bookmarkStart w:id="22" w:name="CourseHours5"/>
+            <w:r>
+              <w:rPr>
+                <w:rFonts w:ascii="Arial" w:eastAsia="Times New Roman" w:hAnsi="Arial" w:cs="Arial"/>
                 <w:b/>
                 <w:bCs/>
+                <w:sz w:val="22"/>
+                <w:szCs w:val="22"/>
               </w:rPr>
               <w:t>CourseHours5</w:t>
             </w:r>
-            <w:bookmarkEnd w:id="21"/>
-            <w:r>
-              <w:rPr>
-                <w:rFonts w:eastAsia="Times New Roman"/>
+            <w:bookmarkEnd w:id="22"/>
+            <w:r>
+              <w:rPr>
+                <w:rFonts w:ascii="Arial" w:eastAsia="Times New Roman" w:hAnsi="Arial" w:cs="Arial"/>
                 <w:b/>
                 <w:bCs/>
+                <w:sz w:val="22"/>
+                <w:szCs w:val="22"/>
               </w:rPr>
               <w:t>Hrs</w:t>
             </w:r>
@@ -1221,17 +1363,21 @@
             <w:pPr>
               <w:jc w:val="both"/>
               <w:rPr>
-                <w:rFonts w:eastAsia="Times New Roman"/>
-              </w:rPr>
-            </w:pPr>
-            <w:bookmarkStart w:id="22" w:name="CourseContent5"/>
-            <w:r>
-              <w:rPr>
-                <w:rFonts w:eastAsia="Times New Roman"/>
+                <w:rFonts w:ascii="Arial" w:eastAsia="Times New Roman" w:hAnsi="Arial" w:cs="Arial"/>
+                <w:sz w:val="22"/>
+                <w:szCs w:val="22"/>
+              </w:rPr>
+            </w:pPr>
+            <w:bookmarkStart w:id="23" w:name="CourseContent5"/>
+            <w:r>
+              <w:rPr>
+                <w:rFonts w:ascii="Arial" w:eastAsia="Times New Roman" w:hAnsi="Arial" w:cs="Arial"/>
+                <w:sz w:val="22"/>
+                <w:szCs w:val="22"/>
               </w:rPr>
               <w:t>CourseContent5</w:t>
             </w:r>
-            <w:bookmarkEnd w:id="22"/>
+            <w:bookmarkEnd w:id="23"/>
           </w:p>
         </w:tc>
       </w:tr>
@@ -1255,27 +1401,35 @@
           <w:p>
             <w:pPr>
               <w:rPr>
-                <w:rFonts w:eastAsia="Times New Roman"/>
+                <w:rFonts w:ascii="Arial" w:eastAsia="Times New Roman" w:hAnsi="Arial" w:cs="Arial"/>
+                <w:sz w:val="22"/>
+                <w:szCs w:val="22"/>
               </w:rPr>
             </w:pPr>
             <w:r>
               <w:rPr>
                 <w:rFonts w:ascii="Arial" w:hAnsi="Arial" w:cs="Arial"/>
                 <w:b/>
+                <w:sz w:val="22"/>
+                <w:szCs w:val="22"/>
               </w:rPr>
               <w:t>COURSE OUTCOMES</w:t>
             </w:r>
             <w:r>
               <w:rPr>
-                <w:rFonts w:eastAsia="Times New Roman"/>
+                <w:rFonts w:ascii="Arial" w:eastAsia="Times New Roman" w:hAnsi="Arial" w:cs="Arial"/>
                 <w:b/>
                 <w:bCs/>
+                <w:sz w:val="22"/>
+                <w:szCs w:val="22"/>
               </w:rPr>
               <w:t>:</w:t>
             </w:r>
             <w:r>
               <w:rPr>
-                <w:rFonts w:eastAsia="Times New Roman"/>
+                <w:rFonts w:ascii="Arial" w:eastAsia="Times New Roman" w:hAnsi="Arial" w:cs="Arial"/>
+                <w:sz w:val="22"/>
+                <w:szCs w:val="22"/>
               </w:rPr>
               <w:t xml:space="preserve"> </w:t>
             </w:r>
@@ -1303,17 +1457,21 @@
             <w:pPr>
               <w:jc w:val="center"/>
               <w:rPr>
-                <w:rFonts w:eastAsia="Times New Roman"/>
-              </w:rPr>
-            </w:pPr>
-            <w:bookmarkStart w:id="23" w:name="CourseOutcomesHead1"/>
-            <w:r>
-              <w:rPr>
-                <w:rFonts w:eastAsia="Times New Roman"/>
+                <w:rFonts w:ascii="Arial" w:eastAsia="Times New Roman" w:hAnsi="Arial" w:cs="Arial"/>
+                <w:sz w:val="22"/>
+                <w:szCs w:val="22"/>
+              </w:rPr>
+            </w:pPr>
+            <w:bookmarkStart w:id="24" w:name="CourseOutcomesHead1"/>
+            <w:r>
+              <w:rPr>
+                <w:rFonts w:ascii="Arial" w:eastAsia="Times New Roman" w:hAnsi="Arial" w:cs="Arial"/>
+                <w:sz w:val="22"/>
+                <w:szCs w:val="22"/>
               </w:rPr>
               <w:t>CourseOutcomesHead1</w:t>
             </w:r>
-            <w:bookmarkEnd w:id="23"/>
+            <w:bookmarkEnd w:id="24"/>
           </w:p>
         </w:tc>
         <w:tc>
@@ -1332,17 +1490,21 @@
           <w:p>
             <w:pPr>
               <w:rPr>
-                <w:rFonts w:eastAsia="Times New Roman"/>
-              </w:rPr>
-            </w:pPr>
-            <w:bookmarkStart w:id="24" w:name="CourseOutcomes1"/>
-            <w:r>
-              <w:rPr>
-                <w:rFonts w:eastAsia="Times New Roman"/>
+                <w:rFonts w:ascii="Arial" w:eastAsia="Times New Roman" w:hAnsi="Arial" w:cs="Arial"/>
+                <w:sz w:val="22"/>
+                <w:szCs w:val="22"/>
+              </w:rPr>
+            </w:pPr>
+            <w:bookmarkStart w:id="25" w:name="CourseOutcomes1"/>
+            <w:r>
+              <w:rPr>
+                <w:rFonts w:ascii="Arial" w:eastAsia="Times New Roman" w:hAnsi="Arial" w:cs="Arial"/>
+                <w:sz w:val="22"/>
+                <w:szCs w:val="22"/>
               </w:rPr>
               <w:t>CourseOutcomes1</w:t>
             </w:r>
-            <w:bookmarkEnd w:id="24"/>
+            <w:bookmarkEnd w:id="25"/>
           </w:p>
         </w:tc>
         <w:tc>
@@ -1361,17 +1523,21 @@
             <w:pPr>
               <w:jc w:val="center"/>
               <w:rPr>
-                <w:rFonts w:eastAsia="Times New Roman"/>
-              </w:rPr>
-            </w:pPr>
-            <w:bookmarkStart w:id="25" w:name="RBT1"/>
-            <w:r>
-              <w:rPr>
-                <w:rFonts w:eastAsia="Times New Roman"/>
+                <w:rFonts w:ascii="Arial" w:eastAsia="Times New Roman" w:hAnsi="Arial" w:cs="Arial"/>
+                <w:sz w:val="22"/>
+                <w:szCs w:val="22"/>
+              </w:rPr>
+            </w:pPr>
+            <w:bookmarkStart w:id="26" w:name="RBT1"/>
+            <w:r>
+              <w:rPr>
+                <w:rFonts w:ascii="Arial" w:eastAsia="Times New Roman" w:hAnsi="Arial" w:cs="Arial"/>
+                <w:sz w:val="22"/>
+                <w:szCs w:val="22"/>
               </w:rPr>
               <w:t>RBT1</w:t>
             </w:r>
-            <w:bookmarkEnd w:id="25"/>
+            <w:bookmarkEnd w:id="26"/>
           </w:p>
         </w:tc>
       </w:tr>
@@ -1396,17 +1562,21 @@
             <w:pPr>
               <w:jc w:val="center"/>
               <w:rPr>
-                <w:rFonts w:eastAsia="Times New Roman"/>
-              </w:rPr>
-            </w:pPr>
-            <w:bookmarkStart w:id="26" w:name="CourseOutcomesHead2"/>
-            <w:r>
-              <w:rPr>
-                <w:rFonts w:eastAsia="Times New Roman"/>
+                <w:rFonts w:ascii="Arial" w:eastAsia="Times New Roman" w:hAnsi="Arial" w:cs="Arial"/>
+                <w:sz w:val="22"/>
+                <w:szCs w:val="22"/>
+              </w:rPr>
+            </w:pPr>
+            <w:bookmarkStart w:id="27" w:name="CourseOutcomesHead2"/>
+            <w:r>
+              <w:rPr>
+                <w:rFonts w:ascii="Arial" w:eastAsia="Times New Roman" w:hAnsi="Arial" w:cs="Arial"/>
+                <w:sz w:val="22"/>
+                <w:szCs w:val="22"/>
               </w:rPr>
               <w:t>CourseOutcomesHead2</w:t>
             </w:r>
-            <w:bookmarkEnd w:id="26"/>
+            <w:bookmarkEnd w:id="27"/>
           </w:p>
         </w:tc>
         <w:tc>
@@ -1425,17 +1595,21 @@
           <w:p>
             <w:pPr>
               <w:rPr>
-                <w:rFonts w:eastAsia="Times New Roman"/>
-              </w:rPr>
-            </w:pPr>
-            <w:bookmarkStart w:id="27" w:name="CourseOutcomes2"/>
-            <w:r>
-              <w:rPr>
-                <w:rFonts w:eastAsia="Times New Roman"/>
+                <w:rFonts w:ascii="Arial" w:eastAsia="Times New Roman" w:hAnsi="Arial" w:cs="Arial"/>
+                <w:sz w:val="22"/>
+                <w:szCs w:val="22"/>
+              </w:rPr>
+            </w:pPr>
+            <w:bookmarkStart w:id="28" w:name="CourseOutcomes2"/>
+            <w:r>
+              <w:rPr>
+                <w:rFonts w:ascii="Arial" w:eastAsia="Times New Roman" w:hAnsi="Arial" w:cs="Arial"/>
+                <w:sz w:val="22"/>
+                <w:szCs w:val="22"/>
               </w:rPr>
               <w:t>CourseOutcomes2</w:t>
             </w:r>
-            <w:bookmarkEnd w:id="27"/>
+            <w:bookmarkEnd w:id="28"/>
           </w:p>
         </w:tc>
         <w:tc>
@@ -1454,17 +1628,21 @@
             <w:pPr>
               <w:jc w:val="center"/>
               <w:rPr>
-                <w:rFonts w:eastAsia="Times New Roman"/>
-              </w:rPr>
-            </w:pPr>
-            <w:bookmarkStart w:id="28" w:name="RBT2"/>
-            <w:r>
-              <w:rPr>
-                <w:rFonts w:eastAsia="Times New Roman"/>
+                <w:rFonts w:ascii="Arial" w:eastAsia="Times New Roman" w:hAnsi="Arial" w:cs="Arial"/>
+                <w:sz w:val="22"/>
+                <w:szCs w:val="22"/>
+              </w:rPr>
+            </w:pPr>
+            <w:bookmarkStart w:id="29" w:name="RBT2"/>
+            <w:r>
+              <w:rPr>
+                <w:rFonts w:ascii="Arial" w:eastAsia="Times New Roman" w:hAnsi="Arial" w:cs="Arial"/>
+                <w:sz w:val="22"/>
+                <w:szCs w:val="22"/>
               </w:rPr>
               <w:t>RBT2</w:t>
             </w:r>
-            <w:bookmarkEnd w:id="28"/>
+            <w:bookmarkEnd w:id="29"/>
           </w:p>
         </w:tc>
       </w:tr>
@@ -1489,17 +1667,21 @@
             <w:pPr>
               <w:jc w:val="center"/>
               <w:rPr>
-                <w:rFonts w:eastAsia="Times New Roman"/>
-              </w:rPr>
-            </w:pPr>
-            <w:bookmarkStart w:id="29" w:name="CourseOutcomesHead3"/>
-            <w:r>
-              <w:rPr>
-                <w:rFonts w:eastAsia="Times New Roman"/>
+                <w:rFonts w:ascii="Arial" w:eastAsia="Times New Roman" w:hAnsi="Arial" w:cs="Arial"/>
+                <w:sz w:val="22"/>
+                <w:szCs w:val="22"/>
+              </w:rPr>
+            </w:pPr>
+            <w:bookmarkStart w:id="30" w:name="CourseOutcomesHead3"/>
+            <w:r>
+              <w:rPr>
+                <w:rFonts w:ascii="Arial" w:eastAsia="Times New Roman" w:hAnsi="Arial" w:cs="Arial"/>
+                <w:sz w:val="22"/>
+                <w:szCs w:val="22"/>
               </w:rPr>
               <w:t>CourseOutcomesHead3</w:t>
             </w:r>
-            <w:bookmarkEnd w:id="29"/>
+            <w:bookmarkEnd w:id="30"/>
           </w:p>
         </w:tc>
         <w:tc>
@@ -1518,17 +1700,21 @@
           <w:p>
             <w:pPr>
               <w:rPr>
-                <w:rFonts w:eastAsia="Times New Roman"/>
-              </w:rPr>
-            </w:pPr>
-            <w:bookmarkStart w:id="30" w:name="CourseOutcomes3"/>
-            <w:r>
-              <w:rPr>
-                <w:rFonts w:eastAsia="Times New Roman"/>
+                <w:rFonts w:ascii="Arial" w:eastAsia="Times New Roman" w:hAnsi="Arial" w:cs="Arial"/>
+                <w:sz w:val="22"/>
+                <w:szCs w:val="22"/>
+              </w:rPr>
+            </w:pPr>
+            <w:bookmarkStart w:id="31" w:name="CourseOutcomes3"/>
+            <w:r>
+              <w:rPr>
+                <w:rFonts w:ascii="Arial" w:eastAsia="Times New Roman" w:hAnsi="Arial" w:cs="Arial"/>
+                <w:sz w:val="22"/>
+                <w:szCs w:val="22"/>
               </w:rPr>
               <w:t>CourseOutcomes3</w:t>
             </w:r>
-            <w:bookmarkEnd w:id="30"/>
+            <w:bookmarkEnd w:id="31"/>
           </w:p>
         </w:tc>
         <w:tc>
@@ -1547,17 +1733,21 @@
             <w:pPr>
               <w:jc w:val="center"/>
               <w:rPr>
-                <w:rFonts w:eastAsia="Times New Roman"/>
-              </w:rPr>
-            </w:pPr>
-            <w:bookmarkStart w:id="31" w:name="RBT3"/>
-            <w:r>
-              <w:rPr>
-                <w:rFonts w:eastAsia="Times New Roman"/>
+                <w:rFonts w:ascii="Arial" w:eastAsia="Times New Roman" w:hAnsi="Arial" w:cs="Arial"/>
+                <w:sz w:val="22"/>
+                <w:szCs w:val="22"/>
+              </w:rPr>
+            </w:pPr>
+            <w:bookmarkStart w:id="32" w:name="RBT3"/>
+            <w:r>
+              <w:rPr>
+                <w:rFonts w:ascii="Arial" w:eastAsia="Times New Roman" w:hAnsi="Arial" w:cs="Arial"/>
+                <w:sz w:val="22"/>
+                <w:szCs w:val="22"/>
               </w:rPr>
               <w:t>RBT3</w:t>
             </w:r>
-            <w:bookmarkEnd w:id="31"/>
+            <w:bookmarkEnd w:id="32"/>
           </w:p>
         </w:tc>
       </w:tr>
@@ -1582,17 +1772,21 @@
             <w:pPr>
               <w:jc w:val="center"/>
               <w:rPr>
-                <w:rFonts w:eastAsia="Times New Roman"/>
-              </w:rPr>
-            </w:pPr>
-            <w:bookmarkStart w:id="32" w:name="CourseOutcomesHead4"/>
-            <w:r>
-              <w:rPr>
-                <w:rFonts w:eastAsia="Times New Roman"/>
+                <w:rFonts w:ascii="Arial" w:eastAsia="Times New Roman" w:hAnsi="Arial" w:cs="Arial"/>
+                <w:sz w:val="22"/>
+                <w:szCs w:val="22"/>
+              </w:rPr>
+            </w:pPr>
+            <w:bookmarkStart w:id="33" w:name="CourseOutcomesHead4"/>
+            <w:r>
+              <w:rPr>
+                <w:rFonts w:ascii="Arial" w:eastAsia="Times New Roman" w:hAnsi="Arial" w:cs="Arial"/>
+                <w:sz w:val="22"/>
+                <w:szCs w:val="22"/>
               </w:rPr>
               <w:t>CourseOutcomesHead4</w:t>
             </w:r>
-            <w:bookmarkEnd w:id="32"/>
+            <w:bookmarkEnd w:id="33"/>
           </w:p>
         </w:tc>
         <w:tc>
@@ -1611,17 +1805,21 @@
           <w:p>
             <w:pPr>
               <w:rPr>
-                <w:rFonts w:eastAsia="Times New Roman"/>
-              </w:rPr>
-            </w:pPr>
-            <w:bookmarkStart w:id="33" w:name="CourseOutcomes4"/>
-            <w:r>
-              <w:rPr>
-                <w:rFonts w:eastAsia="Times New Roman"/>
+                <w:rFonts w:ascii="Arial" w:eastAsia="Times New Roman" w:hAnsi="Arial" w:cs="Arial"/>
+                <w:sz w:val="22"/>
+                <w:szCs w:val="22"/>
+              </w:rPr>
+            </w:pPr>
+            <w:bookmarkStart w:id="34" w:name="CourseOutcomes4"/>
+            <w:r>
+              <w:rPr>
+                <w:rFonts w:ascii="Arial" w:eastAsia="Times New Roman" w:hAnsi="Arial" w:cs="Arial"/>
+                <w:sz w:val="22"/>
+                <w:szCs w:val="22"/>
               </w:rPr>
               <w:t>CourseOutcomes4</w:t>
             </w:r>
-            <w:bookmarkEnd w:id="33"/>
+            <w:bookmarkEnd w:id="34"/>
           </w:p>
         </w:tc>
         <w:tc>
@@ -1640,17 +1838,21 @@
             <w:pPr>
               <w:jc w:val="center"/>
               <w:rPr>
-                <w:rFonts w:eastAsia="Times New Roman"/>
-              </w:rPr>
-            </w:pPr>
-            <w:bookmarkStart w:id="34" w:name="RBT4"/>
-            <w:r>
-              <w:rPr>
-                <w:rFonts w:eastAsia="Times New Roman"/>
+                <w:rFonts w:ascii="Arial" w:eastAsia="Times New Roman" w:hAnsi="Arial" w:cs="Arial"/>
+                <w:sz w:val="22"/>
+                <w:szCs w:val="22"/>
+              </w:rPr>
+            </w:pPr>
+            <w:bookmarkStart w:id="35" w:name="RBT4"/>
+            <w:r>
+              <w:rPr>
+                <w:rFonts w:ascii="Arial" w:eastAsia="Times New Roman" w:hAnsi="Arial" w:cs="Arial"/>
+                <w:sz w:val="22"/>
+                <w:szCs w:val="22"/>
               </w:rPr>
               <w:t>RBT4</w:t>
             </w:r>
-            <w:bookmarkEnd w:id="34"/>
+            <w:bookmarkEnd w:id="35"/>
           </w:p>
         </w:tc>
       </w:tr>
@@ -1675,17 +1877,21 @@
             <w:pPr>
               <w:jc w:val="center"/>
               <w:rPr>
-                <w:rFonts w:eastAsia="Times New Roman"/>
-              </w:rPr>
-            </w:pPr>
-            <w:bookmarkStart w:id="35" w:name="CourseOutcomesHead5"/>
-            <w:r>
-              <w:rPr>
-                <w:rFonts w:eastAsia="Times New Roman"/>
+                <w:rFonts w:ascii="Arial" w:eastAsia="Times New Roman" w:hAnsi="Arial" w:cs="Arial"/>
+                <w:sz w:val="22"/>
+                <w:szCs w:val="22"/>
+              </w:rPr>
+            </w:pPr>
+            <w:bookmarkStart w:id="36" w:name="CourseOutcomesHead5"/>
+            <w:r>
+              <w:rPr>
+                <w:rFonts w:ascii="Arial" w:eastAsia="Times New Roman" w:hAnsi="Arial" w:cs="Arial"/>
+                <w:sz w:val="22"/>
+                <w:szCs w:val="22"/>
               </w:rPr>
               <w:t>CourseOutcomesHead5</w:t>
             </w:r>
-            <w:bookmarkEnd w:id="35"/>
+            <w:bookmarkEnd w:id="36"/>
           </w:p>
         </w:tc>
         <w:tc>
@@ -1704,17 +1910,21 @@
           <w:p>
             <w:pPr>
               <w:rPr>
-                <w:rFonts w:eastAsia="Times New Roman"/>
-              </w:rPr>
-            </w:pPr>
-            <w:bookmarkStart w:id="36" w:name="CourseOutcomes5"/>
-            <w:r>
-              <w:rPr>
-                <w:rFonts w:eastAsia="Times New Roman"/>
+                <w:rFonts w:ascii="Arial" w:eastAsia="Times New Roman" w:hAnsi="Arial" w:cs="Arial"/>
+                <w:sz w:val="22"/>
+                <w:szCs w:val="22"/>
+              </w:rPr>
+            </w:pPr>
+            <w:bookmarkStart w:id="37" w:name="CourseOutcomes5"/>
+            <w:r>
+              <w:rPr>
+                <w:rFonts w:ascii="Arial" w:eastAsia="Times New Roman" w:hAnsi="Arial" w:cs="Arial"/>
+                <w:sz w:val="22"/>
+                <w:szCs w:val="22"/>
               </w:rPr>
               <w:t>CourseOutcomes5</w:t>
             </w:r>
-            <w:bookmarkEnd w:id="36"/>
+            <w:bookmarkEnd w:id="37"/>
           </w:p>
         </w:tc>
         <w:tc>
@@ -1733,17 +1943,21 @@
             <w:pPr>
               <w:jc w:val="center"/>
               <w:rPr>
-                <w:rFonts w:eastAsia="Times New Roman"/>
-              </w:rPr>
-            </w:pPr>
-            <w:bookmarkStart w:id="37" w:name="RBT5"/>
-            <w:r>
-              <w:rPr>
-                <w:rFonts w:eastAsia="Times New Roman"/>
+                <w:rFonts w:ascii="Arial" w:eastAsia="Times New Roman" w:hAnsi="Arial" w:cs="Arial"/>
+                <w:sz w:val="22"/>
+                <w:szCs w:val="22"/>
+              </w:rPr>
+            </w:pPr>
+            <w:bookmarkStart w:id="38" w:name="RBT5"/>
+            <w:r>
+              <w:rPr>
+                <w:rFonts w:ascii="Arial" w:eastAsia="Times New Roman" w:hAnsi="Arial" w:cs="Arial"/>
+                <w:sz w:val="22"/>
+                <w:szCs w:val="22"/>
               </w:rPr>
               <w:t>RBT5</w:t>
             </w:r>
-            <w:bookmarkEnd w:id="37"/>
+            <w:bookmarkEnd w:id="38"/>
           </w:p>
         </w:tc>
       </w:tr>
@@ -1767,23 +1981,21 @@
             <w:pPr>
               <w:jc w:val="center"/>
               <w:rPr>
-                <w:rFonts w:eastAsia="Times New Roman"/>
-              </w:rPr>
-            </w:pPr>
-            <w:bookmarkStart w:id="38" w:name="CourseOutcomesHead6"/>
-            <w:r>
-              <w:rPr>
-                <w:rFonts w:eastAsia="Times New Roman"/>
-              </w:rPr>
-              <w:t>CourseOutcomesHead</w:t>
-            </w:r>
-            <w:r>
-              <w:rPr>
-                <w:rFonts w:eastAsia="Times New Roman"/>
-              </w:rPr>
-              <w:t>6</w:t>
-            </w:r>
-            <w:bookmarkEnd w:id="38"/>
+                <w:rFonts w:ascii="Arial" w:eastAsia="Times New Roman" w:hAnsi="Arial" w:cs="Arial"/>
+                <w:sz w:val="22"/>
+                <w:szCs w:val="22"/>
+              </w:rPr>
+            </w:pPr>
+            <w:bookmarkStart w:id="39" w:name="CourseOutcomesHead6"/>
+            <w:r>
+              <w:rPr>
+                <w:rFonts w:ascii="Arial" w:eastAsia="Times New Roman" w:hAnsi="Arial" w:cs="Arial"/>
+                <w:sz w:val="22"/>
+                <w:szCs w:val="22"/>
+              </w:rPr>
+              <w:t>CourseOutcomesHead6</w:t>
+            </w:r>
+            <w:bookmarkEnd w:id="39"/>
           </w:p>
         </w:tc>
         <w:tc>
@@ -1801,23 +2013,21 @@
           <w:p>
             <w:pPr>
               <w:rPr>
-                <w:rFonts w:eastAsia="Times New Roman"/>
-              </w:rPr>
-            </w:pPr>
-            <w:bookmarkStart w:id="39" w:name="CourseOutcomes6"/>
-            <w:r>
-              <w:rPr>
-                <w:rFonts w:eastAsia="Times New Roman"/>
-              </w:rPr>
-              <w:t>CourseOutcomes</w:t>
-            </w:r>
-            <w:r>
-              <w:rPr>
-                <w:rFonts w:eastAsia="Times New Roman"/>
-              </w:rPr>
-              <w:t>6</w:t>
-            </w:r>
-            <w:bookmarkEnd w:id="39"/>
+                <w:rFonts w:ascii="Arial" w:eastAsia="Times New Roman" w:hAnsi="Arial" w:cs="Arial"/>
+                <w:sz w:val="22"/>
+                <w:szCs w:val="22"/>
+              </w:rPr>
+            </w:pPr>
+            <w:bookmarkStart w:id="40" w:name="CourseOutcomes6"/>
+            <w:r>
+              <w:rPr>
+                <w:rFonts w:ascii="Arial" w:eastAsia="Times New Roman" w:hAnsi="Arial" w:cs="Arial"/>
+                <w:sz w:val="22"/>
+                <w:szCs w:val="22"/>
+              </w:rPr>
+              <w:t>CourseOutcomes6</w:t>
+            </w:r>
+            <w:bookmarkEnd w:id="40"/>
           </w:p>
         </w:tc>
         <w:tc>
@@ -1835,23 +2045,21 @@
             <w:pPr>
               <w:jc w:val="center"/>
               <w:rPr>
-                <w:rFonts w:eastAsia="Times New Roman"/>
-              </w:rPr>
-            </w:pPr>
-            <w:bookmarkStart w:id="40" w:name="RBT6"/>
-            <w:r>
-              <w:rPr>
-                <w:rFonts w:eastAsia="Times New Roman"/>
-              </w:rPr>
-              <w:t>RBT</w:t>
-            </w:r>
-            <w:r>
-              <w:rPr>
-                <w:rFonts w:eastAsia="Times New Roman"/>
-              </w:rPr>
-              <w:t>6</w:t>
-            </w:r>
-            <w:bookmarkEnd w:id="40"/>
+                <w:rFonts w:ascii="Arial" w:eastAsia="Times New Roman" w:hAnsi="Arial" w:cs="Arial"/>
+                <w:sz w:val="22"/>
+                <w:szCs w:val="22"/>
+              </w:rPr>
+            </w:pPr>
+            <w:bookmarkStart w:id="41" w:name="RBT6"/>
+            <w:r>
+              <w:rPr>
+                <w:rFonts w:ascii="Arial" w:eastAsia="Times New Roman" w:hAnsi="Arial" w:cs="Arial"/>
+                <w:sz w:val="22"/>
+                <w:szCs w:val="22"/>
+              </w:rPr>
+              <w:t>RBT6</w:t>
+            </w:r>
+            <w:bookmarkEnd w:id="41"/>
           </w:p>
         </w:tc>
       </w:tr>
@@ -1875,13 +2083,17 @@
           <w:p>
             <w:pPr>
               <w:rPr>
-                <w:rFonts w:eastAsia="Times New Roman"/>
+                <w:rFonts w:ascii="Arial" w:eastAsia="Times New Roman" w:hAnsi="Arial" w:cs="Arial"/>
+                <w:sz w:val="22"/>
+                <w:szCs w:val="22"/>
               </w:rPr>
             </w:pPr>
             <w:r>
               <w:rPr>
                 <w:rFonts w:ascii="Arial" w:hAnsi="Arial" w:cs="Arial"/>
                 <w:b/>
+                <w:sz w:val="22"/>
+                <w:szCs w:val="22"/>
               </w:rPr>
               <w:t>REFERENC</w:t>
             </w:r>
@@ -1889,20 +2101,26 @@
               <w:rPr>
                 <w:rFonts w:ascii="Arial" w:hAnsi="Arial" w:cs="Arial"/>
                 <w:b/>
+                <w:sz w:val="22"/>
+                <w:szCs w:val="22"/>
               </w:rPr>
               <w:t>ES</w:t>
             </w:r>
             <w:r>
               <w:rPr>
-                <w:rFonts w:eastAsia="Times New Roman"/>
+                <w:rFonts w:ascii="Arial" w:eastAsia="Times New Roman" w:hAnsi="Arial" w:cs="Arial"/>
                 <w:b/>
                 <w:bCs/>
+                <w:sz w:val="22"/>
+                <w:szCs w:val="22"/>
               </w:rPr>
               <w:t>:</w:t>
             </w:r>
             <w:r>
               <w:rPr>
-                <w:rFonts w:eastAsia="Times New Roman"/>
+                <w:rFonts w:ascii="Arial" w:eastAsia="Times New Roman" w:hAnsi="Arial" w:cs="Arial"/>
+                <w:sz w:val="22"/>
+                <w:szCs w:val="22"/>
               </w:rPr>
               <w:t xml:space="preserve"> </w:t>
             </w:r>
@@ -1928,12 +2146,16 @@
           <w:p>
             <w:pPr>
               <w:rPr>
-                <w:rFonts w:eastAsia="Times New Roman"/>
-              </w:rPr>
-            </w:pPr>
-            <w:r>
-              <w:rPr>
-                <w:rFonts w:eastAsia="Times New Roman"/>
+                <w:rFonts w:ascii="Arial" w:eastAsia="Times New Roman" w:hAnsi="Arial" w:cs="Arial"/>
+                <w:sz w:val="22"/>
+                <w:szCs w:val="22"/>
+              </w:rPr>
+            </w:pPr>
+            <w:r>
+              <w:rPr>
+                <w:rFonts w:ascii="Arial" w:eastAsia="Times New Roman" w:hAnsi="Arial" w:cs="Arial"/>
+                <w:sz w:val="22"/>
+                <w:szCs w:val="22"/>
               </w:rPr>
               <w:t>1</w:t>
             </w:r>
@@ -1955,17 +2177,21 @@
           <w:p>
             <w:pPr>
               <w:rPr>
-                <w:rFonts w:eastAsia="Times New Roman"/>
-              </w:rPr>
-            </w:pPr>
-            <w:bookmarkStart w:id="41" w:name="ReferenceBook1"/>
-            <w:r>
-              <w:rPr>
-                <w:rFonts w:eastAsia="Times New Roman"/>
+                <w:rFonts w:ascii="Arial" w:eastAsia="Times New Roman" w:hAnsi="Arial" w:cs="Arial"/>
+                <w:sz w:val="22"/>
+                <w:szCs w:val="22"/>
+              </w:rPr>
+            </w:pPr>
+            <w:bookmarkStart w:id="42" w:name="ReferenceBook1"/>
+            <w:r>
+              <w:rPr>
+                <w:rFonts w:ascii="Arial" w:eastAsia="Times New Roman" w:hAnsi="Arial" w:cs="Arial"/>
+                <w:sz w:val="22"/>
+                <w:szCs w:val="22"/>
               </w:rPr>
               <w:t>ReferenceBook1</w:t>
             </w:r>
-            <w:bookmarkEnd w:id="41"/>
+            <w:bookmarkEnd w:id="42"/>
           </w:p>
         </w:tc>
       </w:tr>
@@ -1988,12 +2214,16 @@
           <w:p>
             <w:pPr>
               <w:rPr>
-                <w:rFonts w:eastAsia="Times New Roman"/>
-              </w:rPr>
-            </w:pPr>
-            <w:r>
-              <w:rPr>
-                <w:rFonts w:eastAsia="Times New Roman"/>
+                <w:rFonts w:ascii="Arial" w:eastAsia="Times New Roman" w:hAnsi="Arial" w:cs="Arial"/>
+                <w:sz w:val="22"/>
+                <w:szCs w:val="22"/>
+              </w:rPr>
+            </w:pPr>
+            <w:r>
+              <w:rPr>
+                <w:rFonts w:ascii="Arial" w:eastAsia="Times New Roman" w:hAnsi="Arial" w:cs="Arial"/>
+                <w:sz w:val="22"/>
+                <w:szCs w:val="22"/>
               </w:rPr>
               <w:t>2</w:t>
             </w:r>
@@ -2015,17 +2245,21 @@
           <w:p>
             <w:pPr>
               <w:rPr>
-                <w:rFonts w:eastAsia="Times New Roman"/>
-              </w:rPr>
-            </w:pPr>
-            <w:bookmarkStart w:id="42" w:name="ReferenceBook2"/>
-            <w:r>
-              <w:rPr>
-                <w:rFonts w:eastAsia="Times New Roman"/>
+                <w:rFonts w:ascii="Arial" w:eastAsia="Times New Roman" w:hAnsi="Arial" w:cs="Arial"/>
+                <w:sz w:val="22"/>
+                <w:szCs w:val="22"/>
+              </w:rPr>
+            </w:pPr>
+            <w:bookmarkStart w:id="43" w:name="ReferenceBook2"/>
+            <w:r>
+              <w:rPr>
+                <w:rFonts w:ascii="Arial" w:eastAsia="Times New Roman" w:hAnsi="Arial" w:cs="Arial"/>
+                <w:sz w:val="22"/>
+                <w:szCs w:val="22"/>
               </w:rPr>
               <w:t>ReferenceBook2</w:t>
             </w:r>
-            <w:bookmarkEnd w:id="42"/>
+            <w:bookmarkEnd w:id="43"/>
           </w:p>
         </w:tc>
       </w:tr>
@@ -2048,12 +2282,16 @@
           <w:p>
             <w:pPr>
               <w:rPr>
-                <w:rFonts w:eastAsia="Times New Roman"/>
-              </w:rPr>
-            </w:pPr>
-            <w:r>
-              <w:rPr>
-                <w:rFonts w:eastAsia="Times New Roman"/>
+                <w:rFonts w:ascii="Arial" w:eastAsia="Times New Roman" w:hAnsi="Arial" w:cs="Arial"/>
+                <w:sz w:val="22"/>
+                <w:szCs w:val="22"/>
+              </w:rPr>
+            </w:pPr>
+            <w:r>
+              <w:rPr>
+                <w:rFonts w:ascii="Arial" w:eastAsia="Times New Roman" w:hAnsi="Arial" w:cs="Arial"/>
+                <w:sz w:val="22"/>
+                <w:szCs w:val="22"/>
               </w:rPr>
               <w:t>3</w:t>
             </w:r>
@@ -2075,17 +2313,21 @@
           <w:p>
             <w:pPr>
               <w:rPr>
-                <w:rFonts w:eastAsia="Times New Roman"/>
-              </w:rPr>
-            </w:pPr>
-            <w:bookmarkStart w:id="43" w:name="ReferenceBook3"/>
-            <w:r>
-              <w:rPr>
-                <w:rFonts w:eastAsia="Times New Roman"/>
+                <w:rFonts w:ascii="Arial" w:eastAsia="Times New Roman" w:hAnsi="Arial" w:cs="Arial"/>
+                <w:sz w:val="22"/>
+                <w:szCs w:val="22"/>
+              </w:rPr>
+            </w:pPr>
+            <w:bookmarkStart w:id="44" w:name="ReferenceBook3"/>
+            <w:r>
+              <w:rPr>
+                <w:rFonts w:ascii="Arial" w:eastAsia="Times New Roman" w:hAnsi="Arial" w:cs="Arial"/>
+                <w:sz w:val="22"/>
+                <w:szCs w:val="22"/>
               </w:rPr>
               <w:t>ReferenceBook3</w:t>
             </w:r>
-            <w:bookmarkEnd w:id="43"/>
+            <w:bookmarkEnd w:id="44"/>
           </w:p>
         </w:tc>
       </w:tr>
@@ -2108,12 +2350,16 @@
           <w:p>
             <w:pPr>
               <w:rPr>
-                <w:rFonts w:eastAsia="Times New Roman"/>
-              </w:rPr>
-            </w:pPr>
-            <w:r>
-              <w:rPr>
-                <w:rFonts w:eastAsia="Times New Roman"/>
+                <w:rFonts w:ascii="Arial" w:eastAsia="Times New Roman" w:hAnsi="Arial" w:cs="Arial"/>
+                <w:sz w:val="22"/>
+                <w:szCs w:val="22"/>
+              </w:rPr>
+            </w:pPr>
+            <w:r>
+              <w:rPr>
+                <w:rFonts w:ascii="Arial" w:eastAsia="Times New Roman" w:hAnsi="Arial" w:cs="Arial"/>
+                <w:sz w:val="22"/>
+                <w:szCs w:val="22"/>
               </w:rPr>
               <w:t>4</w:t>
             </w:r>
@@ -2135,17 +2381,21 @@
           <w:p>
             <w:pPr>
               <w:rPr>
-                <w:rFonts w:eastAsia="Times New Roman"/>
-              </w:rPr>
-            </w:pPr>
-            <w:bookmarkStart w:id="44" w:name="ReferenceBook4"/>
-            <w:r>
-              <w:rPr>
-                <w:rFonts w:eastAsia="Times New Roman"/>
+                <w:rFonts w:ascii="Arial" w:eastAsia="Times New Roman" w:hAnsi="Arial" w:cs="Arial"/>
+                <w:sz w:val="22"/>
+                <w:szCs w:val="22"/>
+              </w:rPr>
+            </w:pPr>
+            <w:bookmarkStart w:id="45" w:name="ReferenceBook4"/>
+            <w:r>
+              <w:rPr>
+                <w:rFonts w:ascii="Arial" w:eastAsia="Times New Roman" w:hAnsi="Arial" w:cs="Arial"/>
+                <w:sz w:val="22"/>
+                <w:szCs w:val="22"/>
               </w:rPr>
               <w:t>ReferenceBook4</w:t>
             </w:r>
-            <w:bookmarkEnd w:id="44"/>
+            <w:bookmarkEnd w:id="45"/>
           </w:p>
         </w:tc>
       </w:tr>
@@ -2167,12 +2417,16 @@
           <w:p>
             <w:pPr>
               <w:rPr>
-                <w:rFonts w:eastAsia="Times New Roman"/>
-              </w:rPr>
-            </w:pPr>
-            <w:r>
-              <w:rPr>
-                <w:rFonts w:eastAsia="Times New Roman"/>
+                <w:rFonts w:ascii="Arial" w:eastAsia="Times New Roman" w:hAnsi="Arial" w:cs="Arial"/>
+                <w:sz w:val="22"/>
+                <w:szCs w:val="22"/>
+              </w:rPr>
+            </w:pPr>
+            <w:r>
+              <w:rPr>
+                <w:rFonts w:ascii="Arial" w:eastAsia="Times New Roman" w:hAnsi="Arial" w:cs="Arial"/>
+                <w:sz w:val="22"/>
+                <w:szCs w:val="22"/>
               </w:rPr>
               <w:t>5</w:t>
             </w:r>
@@ -2193,17 +2447,21 @@
           <w:p>
             <w:pPr>
               <w:rPr>
-                <w:rFonts w:eastAsia="Times New Roman"/>
-              </w:rPr>
-            </w:pPr>
-            <w:bookmarkStart w:id="45" w:name="ReferenceBook5"/>
-            <w:r>
-              <w:rPr>
-                <w:rFonts w:eastAsia="Times New Roman"/>
+                <w:rFonts w:ascii="Arial" w:eastAsia="Times New Roman" w:hAnsi="Arial" w:cs="Arial"/>
+                <w:sz w:val="22"/>
+                <w:szCs w:val="22"/>
+              </w:rPr>
+            </w:pPr>
+            <w:bookmarkStart w:id="46" w:name="ReferenceBook5"/>
+            <w:r>
+              <w:rPr>
+                <w:rFonts w:ascii="Arial" w:eastAsia="Times New Roman" w:hAnsi="Arial" w:cs="Arial"/>
+                <w:sz w:val="22"/>
+                <w:szCs w:val="22"/>
               </w:rPr>
               <w:t>ReferenceBook5</w:t>
             </w:r>
-            <w:bookmarkEnd w:id="45"/>
+            <w:bookmarkEnd w:id="46"/>
           </w:p>
         </w:tc>
       </w:tr>
@@ -2211,7 +2469,9 @@
     <w:p>
       <w:pPr>
         <w:rPr>
-          <w:rFonts w:eastAsia="Times New Roman"/>
+          <w:rFonts w:ascii="Arial" w:eastAsia="Times New Roman" w:hAnsi="Arial" w:cs="Arial"/>
+          <w:sz w:val="22"/>
+          <w:szCs w:val="22"/>
         </w:rPr>
       </w:pPr>
     </w:p>

</xml_diff>